<commit_message>
Synchronizing folders from my laptop to the repo
</commit_message>
<xml_diff>
--- a/List of links for the README.docx
+++ b/List of links for the README.docx
@@ -22,6 +22,28 @@
         </w:rPr>
         <w:t>![</w:t>
       </w:r>
+      <w:del w:id="0" w:author="Grace" w:date="2020-06-13T17:16:00Z">
+        <w:r>
+          <w:rPr>
+            <w:rFonts w:ascii="Consolas" w:eastAsia="Times New Roman" w:hAnsi="Consolas" w:cs="Times New Roman"/>
+            <w:color w:val="448C27"/>
+            <w:sz w:val="21"/>
+            <w:szCs w:val="21"/>
+          </w:rPr>
+          <w:delText>Images</w:delText>
+        </w:r>
+      </w:del>
+      <w:ins w:id="1" w:author="Grace" w:date="2020-06-13T17:16:00Z">
+        <w:r>
+          <w:rPr>
+            <w:rFonts w:ascii="Consolas" w:eastAsia="Times New Roman" w:hAnsi="Consolas" w:cs="Times New Roman"/>
+            <w:color w:val="448C27"/>
+            <w:sz w:val="21"/>
+            <w:szCs w:val="21"/>
+          </w:rPr>
+          <w:t>Screenshots</w:t>
+        </w:r>
+      </w:ins>
       <w:r>
         <w:rPr>
           <w:rFonts w:ascii="Consolas" w:eastAsia="Times New Roman" w:hAnsi="Consolas" w:cs="Times New Roman"/>
@@ -29,7 +51,7 @@
           <w:sz w:val="21"/>
           <w:szCs w:val="21"/>
         </w:rPr>
-        <w:t>Images/landingResize.png</w:t>
+        <w:t>/landingResize.png</w:t>
       </w:r>
       <w:r>
         <w:rPr>
@@ -48,7 +70,136 @@
           <w:szCs w:val="21"/>
           <w:u w:val="single"/>
         </w:rPr>
-        <w:t>Images/</w:t>
+        <w:fldChar w:fldCharType="begin"/>
+      </w:r>
+      <w:r>
+        <w:rPr>
+          <w:rFonts w:ascii="Consolas" w:eastAsia="Times New Roman" w:hAnsi="Consolas" w:cs="Times New Roman"/>
+          <w:color w:val="333333"/>
+          <w:sz w:val="21"/>
+          <w:szCs w:val="21"/>
+          <w:u w:val="single"/>
+        </w:rPr>
+        <w:instrText xml:space="preserve"> HYPERLINK "Screenshots/landingResize.png" </w:instrText>
+      </w:r>
+      <w:r>
+        <w:rPr>
+          <w:rFonts w:ascii="Consolas" w:eastAsia="Times New Roman" w:hAnsi="Consolas" w:cs="Times New Roman"/>
+          <w:color w:val="333333"/>
+          <w:sz w:val="21"/>
+          <w:szCs w:val="21"/>
+          <w:u w:val="single"/>
+        </w:rPr>
+      </w:r>
+      <w:r>
+        <w:rPr>
+          <w:rFonts w:ascii="Consolas" w:eastAsia="Times New Roman" w:hAnsi="Consolas" w:cs="Times New Roman"/>
+          <w:color w:val="333333"/>
+          <w:sz w:val="21"/>
+          <w:szCs w:val="21"/>
+          <w:u w:val="single"/>
+        </w:rPr>
+        <w:fldChar w:fldCharType="separate"/>
+      </w:r>
+      <w:del w:id="2" w:author="Grace" w:date="2020-06-13T17:16:00Z">
+        <w:r>
+          <w:rPr>
+            <w:rStyle w:val="Hyperlink"/>
+            <w:rFonts w:ascii="Consolas" w:eastAsia="Times New Roman" w:hAnsi="Consolas" w:cs="Times New Roman"/>
+            <w:sz w:val="21"/>
+            <w:szCs w:val="21"/>
+          </w:rPr>
+          <w:delText>Images</w:delText>
+        </w:r>
+      </w:del>
+      <w:ins w:id="3" w:author="Grace" w:date="2020-06-13T17:16:00Z">
+        <w:r>
+          <w:rPr>
+            <w:rStyle w:val="Hyperlink"/>
+            <w:rFonts w:ascii="Consolas" w:eastAsia="Times New Roman" w:hAnsi="Consolas" w:cs="Times New Roman"/>
+            <w:sz w:val="21"/>
+            <w:szCs w:val="21"/>
+          </w:rPr>
+          <w:t>Screenshots</w:t>
+        </w:r>
+      </w:ins>
+      <w:r>
+        <w:rPr>
+          <w:rStyle w:val="Hyperlink"/>
+          <w:rFonts w:ascii="Consolas" w:eastAsia="Times New Roman" w:hAnsi="Consolas" w:cs="Times New Roman"/>
+          <w:sz w:val="21"/>
+          <w:szCs w:val="21"/>
+        </w:rPr>
+        <w:t>/landingResize</w:t>
+      </w:r>
+      <w:r>
+        <w:rPr>
+          <w:rFonts w:ascii="Consolas" w:eastAsia="Times New Roman" w:hAnsi="Consolas" w:cs="Times New Roman"/>
+          <w:color w:val="333333"/>
+          <w:sz w:val="21"/>
+          <w:szCs w:val="21"/>
+          <w:u w:val="single"/>
+        </w:rPr>
+        <w:fldChar w:fldCharType="end"/>
+      </w:r>
+      <w:r>
+        <w:rPr>
+          <w:rFonts w:ascii="Consolas" w:eastAsia="Times New Roman" w:hAnsi="Consolas" w:cs="Times New Roman"/>
+          <w:color w:val="333333"/>
+          <w:sz w:val="21"/>
+          <w:szCs w:val="21"/>
+          <w:u w:val="single"/>
+        </w:rPr>
+        <w:t>.png</w:t>
+      </w:r>
+      <w:r>
+        <w:rPr>
+          <w:rFonts w:ascii="Consolas" w:eastAsia="Times New Roman" w:hAnsi="Consolas" w:cs="Times New Roman"/>
+          <w:color w:val="777777"/>
+          <w:sz w:val="21"/>
+          <w:szCs w:val="21"/>
+        </w:rPr>
+        <w:t>)</w:t>
+      </w:r>
+    </w:p>
+    <w:p/>
+    <w:p>
+      <w:pPr>
+        <w:shd w:val="clear" w:color="auto" w:fill="F5F5F5"/>
+        <w:spacing w:after="0" w:line="285" w:lineRule="atLeast"/>
+        <w:rPr>
+          <w:rFonts w:ascii="Consolas" w:eastAsia="Times New Roman" w:hAnsi="Consolas" w:cs="Times New Roman"/>
+          <w:color w:val="777777"/>
+          <w:sz w:val="21"/>
+          <w:szCs w:val="21"/>
+        </w:rPr>
+      </w:pPr>
+      <w:r>
+        <w:rPr>
+          <w:rFonts w:ascii="Consolas" w:eastAsia="Times New Roman" w:hAnsi="Consolas" w:cs="Times New Roman"/>
+          <w:color w:val="777777"/>
+          <w:sz w:val="21"/>
+          <w:szCs w:val="21"/>
+        </w:rPr>
+        <w:t>[</w:t>
+      </w:r>
+      <w:r>
+        <w:rPr>
+          <w:rFonts w:ascii="Consolas" w:eastAsia="Times New Roman" w:hAnsi="Consolas" w:cs="Times New Roman"/>
+          <w:color w:val="448C27"/>
+          <w:sz w:val="21"/>
+          <w:szCs w:val="21"/>
+        </w:rPr>
+        <w:t>weather data</w:t>
+      </w:r>
+      <w:r>
+        <w:rPr>
+          <w:rFonts w:ascii="Consolas" w:eastAsia="Times New Roman" w:hAnsi="Consolas" w:cs="Times New Roman"/>
+          <w:color w:val="777777"/>
+          <w:sz w:val="21"/>
+          <w:szCs w:val="21"/>
+        </w:rPr>
+        <w:t>](</w:t>
       </w:r>
       <w:hyperlink r:id="rId4" w:history="1">
         <w:r>
@@ -58,18 +209,16 @@
             <w:sz w:val="21"/>
             <w:szCs w:val="21"/>
           </w:rPr>
-          <w:t>landingResize</w:t>
+          <w:t>Resources/cities</w:t>
         </w:r>
       </w:hyperlink>
       <w:r>
         <w:rPr>
           <w:rFonts w:ascii="Consolas" w:eastAsia="Times New Roman" w:hAnsi="Consolas" w:cs="Times New Roman"/>
-          <w:color w:val="333333"/>
-          <w:sz w:val="21"/>
-          <w:szCs w:val="21"/>
-          <w:u w:val="single"/>
-        </w:rPr>
-        <w:t>.png</w:t>
+          <w:sz w:val="21"/>
+          <w:szCs w:val="21"/>
+        </w:rPr>
+        <w:t>.csv</w:t>
       </w:r>
       <w:r>
         <w:rPr>
@@ -81,14 +230,25 @@
         <w:t>)</w:t>
       </w:r>
     </w:p>
-    <w:p/>
+    <w:p>
+      <w:pPr>
+        <w:shd w:val="clear" w:color="auto" w:fill="F5F5F5"/>
+        <w:spacing w:line="285" w:lineRule="atLeast"/>
+        <w:rPr>
+          <w:rFonts w:ascii="Consolas" w:eastAsia="Times New Roman" w:hAnsi="Consolas" w:cs="Times New Roman"/>
+          <w:color w:val="777777"/>
+          <w:sz w:val="21"/>
+          <w:szCs w:val="21"/>
+        </w:rPr>
+      </w:pPr>
+    </w:p>
     <w:p>
       <w:pPr>
         <w:shd w:val="clear" w:color="auto" w:fill="F5F5F5"/>
         <w:spacing w:after="0" w:line="285" w:lineRule="atLeast"/>
         <w:rPr>
           <w:rFonts w:ascii="Consolas" w:eastAsia="Times New Roman" w:hAnsi="Consolas" w:cs="Times New Roman"/>
-          <w:color w:val="777777"/>
+          <w:color w:val="333333"/>
           <w:sz w:val="21"/>
           <w:szCs w:val="21"/>
         </w:rPr>
@@ -100,7 +260,7 @@
           <w:sz w:val="21"/>
           <w:szCs w:val="21"/>
         </w:rPr>
-        <w:t>[</w:t>
+        <w:t>![</w:t>
       </w:r>
       <w:r>
         <w:rPr>
@@ -109,7 +269,7 @@
           <w:sz w:val="21"/>
           <w:szCs w:val="21"/>
         </w:rPr>
-        <w:t>weather data</w:t>
+        <w:t>Landing page large screen</w:t>
       </w:r>
       <w:r>
         <w:rPr>
@@ -120,7 +280,38 @@
         </w:rPr>
         <w:t>](</w:t>
       </w:r>
-      <w:hyperlink r:id="rId5" w:history="1">
+      <w:r>
+        <w:rPr>
+          <w:rFonts w:ascii="Consolas" w:eastAsia="Times New Roman" w:hAnsi="Consolas" w:cs="Times New Roman"/>
+          <w:sz w:val="21"/>
+          <w:szCs w:val="21"/>
+        </w:rPr>
+        <w:fldChar w:fldCharType="begin"/>
+      </w:r>
+      <w:r>
+        <w:rPr>
+          <w:rFonts w:ascii="Consolas" w:eastAsia="Times New Roman" w:hAnsi="Consolas" w:cs="Times New Roman"/>
+          <w:sz w:val="21"/>
+          <w:szCs w:val="21"/>
+        </w:rPr>
+        <w:instrText xml:space="preserve"> HYPERLINK "Screenshots/landing-lg.png" </w:instrText>
+      </w:r>
+      <w:r>
+        <w:rPr>
+          <w:rFonts w:ascii="Consolas" w:eastAsia="Times New Roman" w:hAnsi="Consolas" w:cs="Times New Roman"/>
+          <w:sz w:val="21"/>
+          <w:szCs w:val="21"/>
+        </w:rPr>
+      </w:r>
+      <w:r>
+        <w:rPr>
+          <w:rFonts w:ascii="Consolas" w:eastAsia="Times New Roman" w:hAnsi="Consolas" w:cs="Times New Roman"/>
+          <w:sz w:val="21"/>
+          <w:szCs w:val="21"/>
+        </w:rPr>
+        <w:fldChar w:fldCharType="separate"/>
+      </w:r>
+      <w:del w:id="4" w:author="Grace" w:date="2020-06-13T17:16:00Z">
         <w:r>
           <w:rPr>
             <w:rStyle w:val="Hyperlink"/>
@@ -128,70 +319,10 @@
             <w:sz w:val="21"/>
             <w:szCs w:val="21"/>
           </w:rPr>
-          <w:t>Resources/cities.csv</w:t>
+          <w:delText>Images</w:delText>
         </w:r>
-      </w:hyperlink>
-      <w:r>
-        <w:rPr>
-          <w:rFonts w:ascii="Consolas" w:eastAsia="Times New Roman" w:hAnsi="Consolas" w:cs="Times New Roman"/>
-          <w:color w:val="777777"/>
-          <w:sz w:val="21"/>
-          <w:szCs w:val="21"/>
-        </w:rPr>
-        <w:t>)</w:t>
-      </w:r>
-    </w:p>
-    <w:p>
-      <w:pPr>
-        <w:shd w:val="clear" w:color="auto" w:fill="F5F5F5"/>
-        <w:spacing w:line="285" w:lineRule="atLeast"/>
-        <w:rPr>
-          <w:rFonts w:ascii="Consolas" w:eastAsia="Times New Roman" w:hAnsi="Consolas" w:cs="Times New Roman"/>
-          <w:color w:val="777777"/>
-          <w:sz w:val="21"/>
-          <w:szCs w:val="21"/>
-        </w:rPr>
-      </w:pPr>
-    </w:p>
-    <w:p>
-      <w:pPr>
-        <w:shd w:val="clear" w:color="auto" w:fill="F5F5F5"/>
-        <w:spacing w:after="0" w:line="285" w:lineRule="atLeast"/>
-        <w:rPr>
-          <w:rFonts w:ascii="Consolas" w:eastAsia="Times New Roman" w:hAnsi="Consolas" w:cs="Times New Roman"/>
-          <w:color w:val="333333"/>
-          <w:sz w:val="21"/>
-          <w:szCs w:val="21"/>
-        </w:rPr>
-      </w:pPr>
-      <w:r>
-        <w:rPr>
-          <w:rFonts w:ascii="Consolas" w:eastAsia="Times New Roman" w:hAnsi="Consolas" w:cs="Times New Roman"/>
-          <w:color w:val="777777"/>
-          <w:sz w:val="21"/>
-          <w:szCs w:val="21"/>
-        </w:rPr>
-        <w:t>![</w:t>
-      </w:r>
-      <w:r>
-        <w:rPr>
-          <w:rFonts w:ascii="Consolas" w:eastAsia="Times New Roman" w:hAnsi="Consolas" w:cs="Times New Roman"/>
-          <w:color w:val="448C27"/>
-          <w:sz w:val="21"/>
-          <w:szCs w:val="21"/>
-        </w:rPr>
-        <w:t>Landing page large screen</w:t>
-      </w:r>
-      <w:r>
-        <w:rPr>
-          <w:rFonts w:ascii="Consolas" w:eastAsia="Times New Roman" w:hAnsi="Consolas" w:cs="Times New Roman"/>
-          <w:color w:val="777777"/>
-          <w:sz w:val="21"/>
-          <w:szCs w:val="21"/>
-        </w:rPr>
-        <w:t>](</w:t>
-      </w:r>
-      <w:hyperlink r:id="rId6" w:history="1">
+      </w:del>
+      <w:ins w:id="5" w:author="Grace" w:date="2020-06-13T17:16:00Z">
         <w:r>
           <w:rPr>
             <w:rStyle w:val="Hyperlink"/>
@@ -199,9 +330,34 @@
             <w:sz w:val="21"/>
             <w:szCs w:val="21"/>
           </w:rPr>
-          <w:t>Images/landing-lg.png</w:t>
+          <w:t>Screenshots</w:t>
         </w:r>
-      </w:hyperlink>
+      </w:ins>
+      <w:r>
+        <w:rPr>
+          <w:rStyle w:val="Hyperlink"/>
+          <w:rFonts w:ascii="Consolas" w:eastAsia="Times New Roman" w:hAnsi="Consolas" w:cs="Times New Roman"/>
+          <w:sz w:val="21"/>
+          <w:szCs w:val="21"/>
+        </w:rPr>
+        <w:t>/landing-lg</w:t>
+      </w:r>
+      <w:r>
+        <w:rPr>
+          <w:rFonts w:ascii="Consolas" w:eastAsia="Times New Roman" w:hAnsi="Consolas" w:cs="Times New Roman"/>
+          <w:sz w:val="21"/>
+          <w:szCs w:val="21"/>
+        </w:rPr>
+        <w:fldChar w:fldCharType="end"/>
+      </w:r>
+      <w:r>
+        <w:rPr>
+          <w:rFonts w:ascii="Consolas" w:eastAsia="Times New Roman" w:hAnsi="Consolas" w:cs="Times New Roman"/>
+          <w:sz w:val="21"/>
+          <w:szCs w:val="21"/>
+        </w:rPr>
+        <w:t>.png</w:t>
+      </w:r>
       <w:r>
         <w:rPr>
           <w:rFonts w:ascii="Consolas" w:eastAsia="Times New Roman" w:hAnsi="Consolas" w:cs="Times New Roman"/>
@@ -262,7 +418,38 @@
         </w:rPr>
         <w:t>](</w:t>
       </w:r>
-      <w:hyperlink r:id="rId7" w:history="1">
+      <w:r>
+        <w:rPr>
+          <w:rFonts w:ascii="Consolas" w:eastAsia="Times New Roman" w:hAnsi="Consolas" w:cs="Times New Roman"/>
+          <w:sz w:val="21"/>
+          <w:szCs w:val="21"/>
+        </w:rPr>
+        <w:fldChar w:fldCharType="begin"/>
+      </w:r>
+      <w:r>
+        <w:rPr>
+          <w:rFonts w:ascii="Consolas" w:eastAsia="Times New Roman" w:hAnsi="Consolas" w:cs="Times New Roman"/>
+          <w:sz w:val="21"/>
+          <w:szCs w:val="21"/>
+        </w:rPr>
+        <w:instrText xml:space="preserve"> HYPERLINK "Screenshots/landing-sm.png" </w:instrText>
+      </w:r>
+      <w:r>
+        <w:rPr>
+          <w:rFonts w:ascii="Consolas" w:eastAsia="Times New Roman" w:hAnsi="Consolas" w:cs="Times New Roman"/>
+          <w:sz w:val="21"/>
+          <w:szCs w:val="21"/>
+        </w:rPr>
+      </w:r>
+      <w:r>
+        <w:rPr>
+          <w:rFonts w:ascii="Consolas" w:eastAsia="Times New Roman" w:hAnsi="Consolas" w:cs="Times New Roman"/>
+          <w:sz w:val="21"/>
+          <w:szCs w:val="21"/>
+        </w:rPr>
+        <w:fldChar w:fldCharType="separate"/>
+      </w:r>
+      <w:del w:id="6" w:author="Grace" w:date="2020-06-13T17:16:00Z">
         <w:r>
           <w:rPr>
             <w:rStyle w:val="Hyperlink"/>
@@ -270,70 +457,10 @@
             <w:sz w:val="21"/>
             <w:szCs w:val="21"/>
           </w:rPr>
-          <w:t>Images/landing-sm.png</w:t>
+          <w:delText>Images</w:delText>
         </w:r>
-      </w:hyperlink>
-      <w:r>
-        <w:rPr>
-          <w:rFonts w:ascii="Consolas" w:eastAsia="Times New Roman" w:hAnsi="Consolas" w:cs="Times New Roman"/>
-          <w:color w:val="777777"/>
-          <w:sz w:val="21"/>
-          <w:szCs w:val="21"/>
-        </w:rPr>
-        <w:t>)</w:t>
-      </w:r>
-    </w:p>
-    <w:p>
-      <w:pPr>
-        <w:shd w:val="clear" w:color="auto" w:fill="F5F5F5"/>
-        <w:spacing w:after="0" w:line="285" w:lineRule="atLeast"/>
-        <w:rPr>
-          <w:rFonts w:ascii="Consolas" w:eastAsia="Times New Roman" w:hAnsi="Consolas" w:cs="Times New Roman"/>
-          <w:color w:val="333333"/>
-          <w:sz w:val="21"/>
-          <w:szCs w:val="21"/>
-        </w:rPr>
-      </w:pPr>
-    </w:p>
-    <w:p>
-      <w:pPr>
-        <w:shd w:val="clear" w:color="auto" w:fill="F5F5F5"/>
-        <w:spacing w:after="0" w:line="285" w:lineRule="atLeast"/>
-        <w:rPr>
-          <w:rFonts w:ascii="Consolas" w:eastAsia="Times New Roman" w:hAnsi="Consolas" w:cs="Times New Roman"/>
-          <w:color w:val="333333"/>
-          <w:sz w:val="21"/>
-          <w:szCs w:val="21"/>
-        </w:rPr>
-      </w:pPr>
-      <w:r>
-        <w:rPr>
-          <w:rFonts w:ascii="Consolas" w:eastAsia="Times New Roman" w:hAnsi="Consolas" w:cs="Times New Roman"/>
-          <w:color w:val="777777"/>
-          <w:sz w:val="21"/>
-          <w:szCs w:val="21"/>
-        </w:rPr>
-        <w:t>![</w:t>
-      </w:r>
-      <w:r>
-        <w:rPr>
-          <w:rFonts w:ascii="Consolas" w:eastAsia="Times New Roman" w:hAnsi="Consolas" w:cs="Times New Roman"/>
-          <w:color w:val="448C27"/>
-          <w:sz w:val="21"/>
-          <w:szCs w:val="21"/>
-        </w:rPr>
-        <w:t>comparison page large screen</w:t>
-      </w:r>
-      <w:r>
-        <w:rPr>
-          <w:rFonts w:ascii="Consolas" w:eastAsia="Times New Roman" w:hAnsi="Consolas" w:cs="Times New Roman"/>
-          <w:color w:val="777777"/>
-          <w:sz w:val="21"/>
-          <w:szCs w:val="21"/>
-        </w:rPr>
-        <w:t>](</w:t>
-      </w:r>
-      <w:hyperlink r:id="rId8" w:history="1">
+      </w:del>
+      <w:ins w:id="7" w:author="Grace" w:date="2020-06-13T17:16:00Z">
         <w:r>
           <w:rPr>
             <w:rStyle w:val="Hyperlink"/>
@@ -341,9 +468,34 @@
             <w:sz w:val="21"/>
             <w:szCs w:val="21"/>
           </w:rPr>
-          <w:t>Images/comparison-lg.png</w:t>
+          <w:t>Screenshots</w:t>
         </w:r>
-      </w:hyperlink>
+      </w:ins>
+      <w:r>
+        <w:rPr>
+          <w:rStyle w:val="Hyperlink"/>
+          <w:rFonts w:ascii="Consolas" w:eastAsia="Times New Roman" w:hAnsi="Consolas" w:cs="Times New Roman"/>
+          <w:sz w:val="21"/>
+          <w:szCs w:val="21"/>
+        </w:rPr>
+        <w:t>/landing-sm</w:t>
+      </w:r>
+      <w:r>
+        <w:rPr>
+          <w:rFonts w:ascii="Consolas" w:eastAsia="Times New Roman" w:hAnsi="Consolas" w:cs="Times New Roman"/>
+          <w:sz w:val="21"/>
+          <w:szCs w:val="21"/>
+        </w:rPr>
+        <w:fldChar w:fldCharType="end"/>
+      </w:r>
+      <w:r>
+        <w:rPr>
+          <w:rFonts w:ascii="Consolas" w:eastAsia="Times New Roman" w:hAnsi="Consolas" w:cs="Times New Roman"/>
+          <w:sz w:val="21"/>
+          <w:szCs w:val="21"/>
+        </w:rPr>
+        <w:t>.png</w:t>
+      </w:r>
       <w:r>
         <w:rPr>
           <w:rFonts w:ascii="Consolas" w:eastAsia="Times New Roman" w:hAnsi="Consolas" w:cs="Times New Roman"/>
@@ -393,7 +545,7 @@
           <w:sz w:val="21"/>
           <w:szCs w:val="21"/>
         </w:rPr>
-        <w:t>comparison page small screen</w:t>
+        <w:t>comparison page large screen</w:t>
       </w:r>
       <w:r>
         <w:rPr>
@@ -404,7 +556,38 @@
         </w:rPr>
         <w:t>](</w:t>
       </w:r>
-      <w:hyperlink r:id="rId9" w:history="1">
+      <w:r>
+        <w:rPr>
+          <w:rFonts w:ascii="Consolas" w:eastAsia="Times New Roman" w:hAnsi="Consolas" w:cs="Times New Roman"/>
+          <w:sz w:val="21"/>
+          <w:szCs w:val="21"/>
+        </w:rPr>
+        <w:fldChar w:fldCharType="begin"/>
+      </w:r>
+      <w:r>
+        <w:rPr>
+          <w:rFonts w:ascii="Consolas" w:eastAsia="Times New Roman" w:hAnsi="Consolas" w:cs="Times New Roman"/>
+          <w:sz w:val="21"/>
+          <w:szCs w:val="21"/>
+        </w:rPr>
+        <w:instrText xml:space="preserve"> HYPERLINK "Screenshots/comparison-lg.png" </w:instrText>
+      </w:r>
+      <w:r>
+        <w:rPr>
+          <w:rFonts w:ascii="Consolas" w:eastAsia="Times New Roman" w:hAnsi="Consolas" w:cs="Times New Roman"/>
+          <w:sz w:val="21"/>
+          <w:szCs w:val="21"/>
+        </w:rPr>
+      </w:r>
+      <w:r>
+        <w:rPr>
+          <w:rFonts w:ascii="Consolas" w:eastAsia="Times New Roman" w:hAnsi="Consolas" w:cs="Times New Roman"/>
+          <w:sz w:val="21"/>
+          <w:szCs w:val="21"/>
+        </w:rPr>
+        <w:fldChar w:fldCharType="separate"/>
+      </w:r>
+      <w:del w:id="8" w:author="Grace" w:date="2020-06-13T17:16:00Z">
         <w:r>
           <w:rPr>
             <w:rStyle w:val="Hyperlink"/>
@@ -412,70 +595,10 @@
             <w:sz w:val="21"/>
             <w:szCs w:val="21"/>
           </w:rPr>
-          <w:t>Images/comparison-sm.png</w:t>
+          <w:delText>Images</w:delText>
         </w:r>
-      </w:hyperlink>
-      <w:r>
-        <w:rPr>
-          <w:rFonts w:ascii="Consolas" w:eastAsia="Times New Roman" w:hAnsi="Consolas" w:cs="Times New Roman"/>
-          <w:color w:val="777777"/>
-          <w:sz w:val="21"/>
-          <w:szCs w:val="21"/>
-        </w:rPr>
-        <w:t>)</w:t>
-      </w:r>
-    </w:p>
-    <w:p>
-      <w:pPr>
-        <w:shd w:val="clear" w:color="auto" w:fill="F5F5F5"/>
-        <w:spacing w:after="0" w:line="285" w:lineRule="atLeast"/>
-        <w:rPr>
-          <w:rFonts w:ascii="Consolas" w:eastAsia="Times New Roman" w:hAnsi="Consolas" w:cs="Times New Roman"/>
-          <w:color w:val="333333"/>
-          <w:sz w:val="21"/>
-          <w:szCs w:val="21"/>
-        </w:rPr>
-      </w:pPr>
-    </w:p>
-    <w:p>
-      <w:pPr>
-        <w:shd w:val="clear" w:color="auto" w:fill="F5F5F5"/>
-        <w:spacing w:after="0" w:line="285" w:lineRule="atLeast"/>
-        <w:rPr>
-          <w:rFonts w:ascii="Consolas" w:eastAsia="Times New Roman" w:hAnsi="Consolas" w:cs="Times New Roman"/>
-          <w:color w:val="333333"/>
-          <w:sz w:val="21"/>
-          <w:szCs w:val="21"/>
-        </w:rPr>
-      </w:pPr>
-      <w:r>
-        <w:rPr>
-          <w:rFonts w:ascii="Consolas" w:eastAsia="Times New Roman" w:hAnsi="Consolas" w:cs="Times New Roman"/>
-          <w:color w:val="777777"/>
-          <w:sz w:val="21"/>
-          <w:szCs w:val="21"/>
-        </w:rPr>
-        <w:t>![</w:t>
-      </w:r>
-      <w:r>
-        <w:rPr>
-          <w:rFonts w:ascii="Consolas" w:eastAsia="Times New Roman" w:hAnsi="Consolas" w:cs="Times New Roman"/>
-          <w:color w:val="448C27"/>
-          <w:sz w:val="21"/>
-          <w:szCs w:val="21"/>
-        </w:rPr>
-        <w:t>data page large screen</w:t>
-      </w:r>
-      <w:r>
-        <w:rPr>
-          <w:rFonts w:ascii="Consolas" w:eastAsia="Times New Roman" w:hAnsi="Consolas" w:cs="Times New Roman"/>
-          <w:color w:val="777777"/>
-          <w:sz w:val="21"/>
-          <w:szCs w:val="21"/>
-        </w:rPr>
-        <w:t>](</w:t>
-      </w:r>
-      <w:hyperlink r:id="rId10" w:history="1">
+      </w:del>
+      <w:ins w:id="9" w:author="Grace" w:date="2020-06-13T17:16:00Z">
         <w:r>
           <w:rPr>
             <w:rStyle w:val="Hyperlink"/>
@@ -483,9 +606,34 @@
             <w:sz w:val="21"/>
             <w:szCs w:val="21"/>
           </w:rPr>
-          <w:t>Images/data-lg.png</w:t>
+          <w:t>Screenshots</w:t>
         </w:r>
-      </w:hyperlink>
+      </w:ins>
+      <w:r>
+        <w:rPr>
+          <w:rStyle w:val="Hyperlink"/>
+          <w:rFonts w:ascii="Consolas" w:eastAsia="Times New Roman" w:hAnsi="Consolas" w:cs="Times New Roman"/>
+          <w:sz w:val="21"/>
+          <w:szCs w:val="21"/>
+        </w:rPr>
+        <w:t>/comparison-lg</w:t>
+      </w:r>
+      <w:r>
+        <w:rPr>
+          <w:rFonts w:ascii="Consolas" w:eastAsia="Times New Roman" w:hAnsi="Consolas" w:cs="Times New Roman"/>
+          <w:sz w:val="21"/>
+          <w:szCs w:val="21"/>
+        </w:rPr>
+        <w:fldChar w:fldCharType="end"/>
+      </w:r>
+      <w:r>
+        <w:rPr>
+          <w:rFonts w:ascii="Consolas" w:eastAsia="Times New Roman" w:hAnsi="Consolas" w:cs="Times New Roman"/>
+          <w:sz w:val="21"/>
+          <w:szCs w:val="21"/>
+        </w:rPr>
+        <w:t>.png</w:t>
+      </w:r>
       <w:r>
         <w:rPr>
           <w:rFonts w:ascii="Consolas" w:eastAsia="Times New Roman" w:hAnsi="Consolas" w:cs="Times New Roman"/>
@@ -535,7 +683,7 @@
           <w:sz w:val="21"/>
           <w:szCs w:val="21"/>
         </w:rPr>
-        <w:t>data page small screen</w:t>
+        <w:t>comparison page small screen</w:t>
       </w:r>
       <w:r>
         <w:rPr>
@@ -546,7 +694,38 @@
         </w:rPr>
         <w:t>](</w:t>
       </w:r>
-      <w:hyperlink r:id="rId11" w:history="1">
+      <w:r>
+        <w:rPr>
+          <w:rFonts w:ascii="Consolas" w:eastAsia="Times New Roman" w:hAnsi="Consolas" w:cs="Times New Roman"/>
+          <w:sz w:val="21"/>
+          <w:szCs w:val="21"/>
+        </w:rPr>
+        <w:fldChar w:fldCharType="begin"/>
+      </w:r>
+      <w:r>
+        <w:rPr>
+          <w:rFonts w:ascii="Consolas" w:eastAsia="Times New Roman" w:hAnsi="Consolas" w:cs="Times New Roman"/>
+          <w:sz w:val="21"/>
+          <w:szCs w:val="21"/>
+        </w:rPr>
+        <w:instrText xml:space="preserve"> HYPERLINK "Screenshots/comparison-sm.png" </w:instrText>
+      </w:r>
+      <w:r>
+        <w:rPr>
+          <w:rFonts w:ascii="Consolas" w:eastAsia="Times New Roman" w:hAnsi="Consolas" w:cs="Times New Roman"/>
+          <w:sz w:val="21"/>
+          <w:szCs w:val="21"/>
+        </w:rPr>
+      </w:r>
+      <w:r>
+        <w:rPr>
+          <w:rFonts w:ascii="Consolas" w:eastAsia="Times New Roman" w:hAnsi="Consolas" w:cs="Times New Roman"/>
+          <w:sz w:val="21"/>
+          <w:szCs w:val="21"/>
+        </w:rPr>
+        <w:fldChar w:fldCharType="separate"/>
+      </w:r>
+      <w:del w:id="10" w:author="Grace" w:date="2020-06-13T17:16:00Z">
         <w:r>
           <w:rPr>
             <w:rStyle w:val="Hyperlink"/>
@@ -554,70 +733,10 @@
             <w:sz w:val="21"/>
             <w:szCs w:val="21"/>
           </w:rPr>
-          <w:t>Images/data-sm.png</w:t>
+          <w:delText>Images</w:delText>
         </w:r>
-      </w:hyperlink>
-      <w:r>
-        <w:rPr>
-          <w:rFonts w:ascii="Consolas" w:eastAsia="Times New Roman" w:hAnsi="Consolas" w:cs="Times New Roman"/>
-          <w:color w:val="777777"/>
-          <w:sz w:val="21"/>
-          <w:szCs w:val="21"/>
-        </w:rPr>
-        <w:t>)</w:t>
-      </w:r>
-    </w:p>
-    <w:p>
-      <w:pPr>
-        <w:shd w:val="clear" w:color="auto" w:fill="F5F5F5"/>
-        <w:spacing w:after="0" w:line="285" w:lineRule="atLeast"/>
-        <w:rPr>
-          <w:rFonts w:ascii="Consolas" w:eastAsia="Times New Roman" w:hAnsi="Consolas" w:cs="Times New Roman"/>
-          <w:color w:val="333333"/>
-          <w:sz w:val="21"/>
-          <w:szCs w:val="21"/>
-        </w:rPr>
-      </w:pPr>
-    </w:p>
-    <w:p>
-      <w:pPr>
-        <w:shd w:val="clear" w:color="auto" w:fill="F5F5F5"/>
-        <w:spacing w:after="0" w:line="285" w:lineRule="atLeast"/>
-        <w:rPr>
-          <w:rFonts w:ascii="Consolas" w:eastAsia="Times New Roman" w:hAnsi="Consolas" w:cs="Times New Roman"/>
-          <w:color w:val="333333"/>
-          <w:sz w:val="21"/>
-          <w:szCs w:val="21"/>
-        </w:rPr>
-      </w:pPr>
-      <w:r>
-        <w:rPr>
-          <w:rFonts w:ascii="Consolas" w:eastAsia="Times New Roman" w:hAnsi="Consolas" w:cs="Times New Roman"/>
-          <w:color w:val="777777"/>
-          <w:sz w:val="21"/>
-          <w:szCs w:val="21"/>
-        </w:rPr>
-        <w:t>![</w:t>
-      </w:r>
-      <w:r>
-        <w:rPr>
-          <w:rFonts w:ascii="Consolas" w:eastAsia="Times New Roman" w:hAnsi="Consolas" w:cs="Times New Roman"/>
-          <w:color w:val="448C27"/>
-          <w:sz w:val="21"/>
-          <w:szCs w:val="21"/>
-        </w:rPr>
-        <w:t>visualize page large screen</w:t>
-      </w:r>
-      <w:r>
-        <w:rPr>
-          <w:rFonts w:ascii="Consolas" w:eastAsia="Times New Roman" w:hAnsi="Consolas" w:cs="Times New Roman"/>
-          <w:color w:val="777777"/>
-          <w:sz w:val="21"/>
-          <w:szCs w:val="21"/>
-        </w:rPr>
-        <w:t>](</w:t>
-      </w:r>
-      <w:hyperlink r:id="rId12" w:history="1">
+      </w:del>
+      <w:ins w:id="11" w:author="Grace" w:date="2020-06-13T17:16:00Z">
         <w:r>
           <w:rPr>
             <w:rStyle w:val="Hyperlink"/>
@@ -625,9 +744,34 @@
             <w:sz w:val="21"/>
             <w:szCs w:val="21"/>
           </w:rPr>
-          <w:t>Images/visualize-lg.png</w:t>
+          <w:t>Screenshots</w:t>
         </w:r>
-      </w:hyperlink>
+      </w:ins>
+      <w:r>
+        <w:rPr>
+          <w:rStyle w:val="Hyperlink"/>
+          <w:rFonts w:ascii="Consolas" w:eastAsia="Times New Roman" w:hAnsi="Consolas" w:cs="Times New Roman"/>
+          <w:sz w:val="21"/>
+          <w:szCs w:val="21"/>
+        </w:rPr>
+        <w:t>/comparison-sm</w:t>
+      </w:r>
+      <w:r>
+        <w:rPr>
+          <w:rFonts w:ascii="Consolas" w:eastAsia="Times New Roman" w:hAnsi="Consolas" w:cs="Times New Roman"/>
+          <w:sz w:val="21"/>
+          <w:szCs w:val="21"/>
+        </w:rPr>
+        <w:fldChar w:fldCharType="end"/>
+      </w:r>
+      <w:r>
+        <w:rPr>
+          <w:rFonts w:ascii="Consolas" w:eastAsia="Times New Roman" w:hAnsi="Consolas" w:cs="Times New Roman"/>
+          <w:sz w:val="21"/>
+          <w:szCs w:val="21"/>
+        </w:rPr>
+        <w:t>.png</w:t>
+      </w:r>
       <w:r>
         <w:rPr>
           <w:rFonts w:ascii="Consolas" w:eastAsia="Times New Roman" w:hAnsi="Consolas" w:cs="Times New Roman"/>
@@ -677,7 +821,7 @@
           <w:sz w:val="21"/>
           <w:szCs w:val="21"/>
         </w:rPr>
-        <w:t>visualize page small screen</w:t>
+        <w:t>data page large screen</w:t>
       </w:r>
       <w:r>
         <w:rPr>
@@ -688,7 +832,38 @@
         </w:rPr>
         <w:t>](</w:t>
       </w:r>
-      <w:hyperlink r:id="rId13" w:history="1">
+      <w:r>
+        <w:rPr>
+          <w:rFonts w:ascii="Consolas" w:eastAsia="Times New Roman" w:hAnsi="Consolas" w:cs="Times New Roman"/>
+          <w:sz w:val="21"/>
+          <w:szCs w:val="21"/>
+        </w:rPr>
+        <w:fldChar w:fldCharType="begin"/>
+      </w:r>
+      <w:r>
+        <w:rPr>
+          <w:rFonts w:ascii="Consolas" w:eastAsia="Times New Roman" w:hAnsi="Consolas" w:cs="Times New Roman"/>
+          <w:sz w:val="21"/>
+          <w:szCs w:val="21"/>
+        </w:rPr>
+        <w:instrText xml:space="preserve"> HYPERLINK "Screenshots/data-lg.png" </w:instrText>
+      </w:r>
+      <w:r>
+        <w:rPr>
+          <w:rFonts w:ascii="Consolas" w:eastAsia="Times New Roman" w:hAnsi="Consolas" w:cs="Times New Roman"/>
+          <w:sz w:val="21"/>
+          <w:szCs w:val="21"/>
+        </w:rPr>
+      </w:r>
+      <w:r>
+        <w:rPr>
+          <w:rFonts w:ascii="Consolas" w:eastAsia="Times New Roman" w:hAnsi="Consolas" w:cs="Times New Roman"/>
+          <w:sz w:val="21"/>
+          <w:szCs w:val="21"/>
+        </w:rPr>
+        <w:fldChar w:fldCharType="separate"/>
+      </w:r>
+      <w:del w:id="12" w:author="Grace" w:date="2020-06-13T17:16:00Z">
         <w:r>
           <w:rPr>
             <w:rStyle w:val="Hyperlink"/>
@@ -696,70 +871,10 @@
             <w:sz w:val="21"/>
             <w:szCs w:val="21"/>
           </w:rPr>
-          <w:t>Images/visualize-sm.png</w:t>
+          <w:delText>Images</w:delText>
         </w:r>
-      </w:hyperlink>
-      <w:r>
-        <w:rPr>
-          <w:rFonts w:ascii="Consolas" w:eastAsia="Times New Roman" w:hAnsi="Consolas" w:cs="Times New Roman"/>
-          <w:color w:val="777777"/>
-          <w:sz w:val="21"/>
-          <w:szCs w:val="21"/>
-        </w:rPr>
-        <w:t>)</w:t>
-      </w:r>
-    </w:p>
-    <w:p>
-      <w:pPr>
-        <w:shd w:val="clear" w:color="auto" w:fill="F5F5F5"/>
-        <w:spacing w:after="0" w:line="285" w:lineRule="atLeast"/>
-        <w:rPr>
-          <w:rFonts w:ascii="Consolas" w:eastAsia="Times New Roman" w:hAnsi="Consolas" w:cs="Times New Roman"/>
-          <w:color w:val="333333"/>
-          <w:sz w:val="21"/>
-          <w:szCs w:val="21"/>
-        </w:rPr>
-      </w:pPr>
-    </w:p>
-    <w:p>
-      <w:pPr>
-        <w:shd w:val="clear" w:color="auto" w:fill="F5F5F5"/>
-        <w:spacing w:after="0" w:line="285" w:lineRule="atLeast"/>
-        <w:rPr>
-          <w:rFonts w:ascii="Consolas" w:eastAsia="Times New Roman" w:hAnsi="Consolas" w:cs="Times New Roman"/>
-          <w:color w:val="333333"/>
-          <w:sz w:val="21"/>
-          <w:szCs w:val="21"/>
-        </w:rPr>
-      </w:pPr>
-      <w:r>
-        <w:rPr>
-          <w:rFonts w:ascii="Consolas" w:eastAsia="Times New Roman" w:hAnsi="Consolas" w:cs="Times New Roman"/>
-          <w:color w:val="777777"/>
-          <w:sz w:val="21"/>
-          <w:szCs w:val="21"/>
-        </w:rPr>
-        <w:t>![</w:t>
-      </w:r>
-      <w:r>
-        <w:rPr>
-          <w:rFonts w:ascii="Consolas" w:eastAsia="Times New Roman" w:hAnsi="Consolas" w:cs="Times New Roman"/>
-          <w:color w:val="448C27"/>
-          <w:sz w:val="21"/>
-          <w:szCs w:val="21"/>
-        </w:rPr>
-        <w:t>nav menu large screen</w:t>
-      </w:r>
-      <w:r>
-        <w:rPr>
-          <w:rFonts w:ascii="Consolas" w:eastAsia="Times New Roman" w:hAnsi="Consolas" w:cs="Times New Roman"/>
-          <w:color w:val="777777"/>
-          <w:sz w:val="21"/>
-          <w:szCs w:val="21"/>
-        </w:rPr>
-        <w:t>](</w:t>
-      </w:r>
-      <w:hyperlink r:id="rId14" w:history="1">
+      </w:del>
+      <w:ins w:id="13" w:author="Grace" w:date="2020-06-13T17:16:00Z">
         <w:r>
           <w:rPr>
             <w:rStyle w:val="Hyperlink"/>
@@ -767,9 +882,34 @@
             <w:sz w:val="21"/>
             <w:szCs w:val="21"/>
           </w:rPr>
-          <w:t>Images/nav-lg.png</w:t>
+          <w:t>Screenshots</w:t>
         </w:r>
-      </w:hyperlink>
+      </w:ins>
+      <w:r>
+        <w:rPr>
+          <w:rStyle w:val="Hyperlink"/>
+          <w:rFonts w:ascii="Consolas" w:eastAsia="Times New Roman" w:hAnsi="Consolas" w:cs="Times New Roman"/>
+          <w:sz w:val="21"/>
+          <w:szCs w:val="21"/>
+        </w:rPr>
+        <w:t>/data-lg</w:t>
+      </w:r>
+      <w:r>
+        <w:rPr>
+          <w:rFonts w:ascii="Consolas" w:eastAsia="Times New Roman" w:hAnsi="Consolas" w:cs="Times New Roman"/>
+          <w:sz w:val="21"/>
+          <w:szCs w:val="21"/>
+        </w:rPr>
+        <w:fldChar w:fldCharType="end"/>
+      </w:r>
+      <w:r>
+        <w:rPr>
+          <w:rFonts w:ascii="Consolas" w:eastAsia="Times New Roman" w:hAnsi="Consolas" w:cs="Times New Roman"/>
+          <w:sz w:val="21"/>
+          <w:szCs w:val="21"/>
+        </w:rPr>
+        <w:t>.png</w:t>
+      </w:r>
       <w:r>
         <w:rPr>
           <w:rFonts w:ascii="Consolas" w:eastAsia="Times New Roman" w:hAnsi="Consolas" w:cs="Times New Roman"/>
@@ -819,7 +959,7 @@
           <w:sz w:val="21"/>
           <w:szCs w:val="21"/>
         </w:rPr>
-        <w:t>nav menu small screen</w:t>
+        <w:t>data page small screen</w:t>
       </w:r>
       <w:r>
         <w:rPr>
@@ -830,7 +970,38 @@
         </w:rPr>
         <w:t>](</w:t>
       </w:r>
-      <w:hyperlink r:id="rId15" w:history="1">
+      <w:r>
+        <w:rPr>
+          <w:rFonts w:ascii="Consolas" w:eastAsia="Times New Roman" w:hAnsi="Consolas" w:cs="Times New Roman"/>
+          <w:sz w:val="21"/>
+          <w:szCs w:val="21"/>
+        </w:rPr>
+        <w:fldChar w:fldCharType="begin"/>
+      </w:r>
+      <w:r>
+        <w:rPr>
+          <w:rFonts w:ascii="Consolas" w:eastAsia="Times New Roman" w:hAnsi="Consolas" w:cs="Times New Roman"/>
+          <w:sz w:val="21"/>
+          <w:szCs w:val="21"/>
+        </w:rPr>
+        <w:instrText xml:space="preserve"> HYPERLINK "Screenshots/data-sm.png" </w:instrText>
+      </w:r>
+      <w:r>
+        <w:rPr>
+          <w:rFonts w:ascii="Consolas" w:eastAsia="Times New Roman" w:hAnsi="Consolas" w:cs="Times New Roman"/>
+          <w:sz w:val="21"/>
+          <w:szCs w:val="21"/>
+        </w:rPr>
+      </w:r>
+      <w:r>
+        <w:rPr>
+          <w:rFonts w:ascii="Consolas" w:eastAsia="Times New Roman" w:hAnsi="Consolas" w:cs="Times New Roman"/>
+          <w:sz w:val="21"/>
+          <w:szCs w:val="21"/>
+        </w:rPr>
+        <w:fldChar w:fldCharType="separate"/>
+      </w:r>
+      <w:del w:id="14" w:author="Grace" w:date="2020-06-13T17:16:00Z">
         <w:r>
           <w:rPr>
             <w:rStyle w:val="Hyperlink"/>
@@ -838,9 +1009,597 @@
             <w:sz w:val="21"/>
             <w:szCs w:val="21"/>
           </w:rPr>
-          <w:t>Images/nav-sm.png</w:t>
+          <w:delText>Images</w:delText>
         </w:r>
-      </w:hyperlink>
+      </w:del>
+      <w:ins w:id="15" w:author="Grace" w:date="2020-06-13T17:16:00Z">
+        <w:r>
+          <w:rPr>
+            <w:rStyle w:val="Hyperlink"/>
+            <w:rFonts w:ascii="Consolas" w:eastAsia="Times New Roman" w:hAnsi="Consolas" w:cs="Times New Roman"/>
+            <w:sz w:val="21"/>
+            <w:szCs w:val="21"/>
+          </w:rPr>
+          <w:t>Screenshots</w:t>
+        </w:r>
+      </w:ins>
+      <w:r>
+        <w:rPr>
+          <w:rStyle w:val="Hyperlink"/>
+          <w:rFonts w:ascii="Consolas" w:eastAsia="Times New Roman" w:hAnsi="Consolas" w:cs="Times New Roman"/>
+          <w:sz w:val="21"/>
+          <w:szCs w:val="21"/>
+        </w:rPr>
+        <w:t>/data-sm</w:t>
+      </w:r>
+      <w:r>
+        <w:rPr>
+          <w:rFonts w:ascii="Consolas" w:eastAsia="Times New Roman" w:hAnsi="Consolas" w:cs="Times New Roman"/>
+          <w:sz w:val="21"/>
+          <w:szCs w:val="21"/>
+        </w:rPr>
+        <w:fldChar w:fldCharType="end"/>
+      </w:r>
+      <w:r>
+        <w:rPr>
+          <w:rFonts w:ascii="Consolas" w:eastAsia="Times New Roman" w:hAnsi="Consolas" w:cs="Times New Roman"/>
+          <w:sz w:val="21"/>
+          <w:szCs w:val="21"/>
+        </w:rPr>
+        <w:t>.png</w:t>
+      </w:r>
+      <w:r>
+        <w:rPr>
+          <w:rFonts w:ascii="Consolas" w:eastAsia="Times New Roman" w:hAnsi="Consolas" w:cs="Times New Roman"/>
+          <w:color w:val="777777"/>
+          <w:sz w:val="21"/>
+          <w:szCs w:val="21"/>
+        </w:rPr>
+        <w:t>)</w:t>
+      </w:r>
+    </w:p>
+    <w:p>
+      <w:pPr>
+        <w:shd w:val="clear" w:color="auto" w:fill="F5F5F5"/>
+        <w:spacing w:after="0" w:line="285" w:lineRule="atLeast"/>
+        <w:rPr>
+          <w:rFonts w:ascii="Consolas" w:eastAsia="Times New Roman" w:hAnsi="Consolas" w:cs="Times New Roman"/>
+          <w:color w:val="333333"/>
+          <w:sz w:val="21"/>
+          <w:szCs w:val="21"/>
+        </w:rPr>
+      </w:pPr>
+    </w:p>
+    <w:p>
+      <w:pPr>
+        <w:shd w:val="clear" w:color="auto" w:fill="F5F5F5"/>
+        <w:spacing w:after="0" w:line="285" w:lineRule="atLeast"/>
+        <w:rPr>
+          <w:rFonts w:ascii="Consolas" w:eastAsia="Times New Roman" w:hAnsi="Consolas" w:cs="Times New Roman"/>
+          <w:color w:val="333333"/>
+          <w:sz w:val="21"/>
+          <w:szCs w:val="21"/>
+        </w:rPr>
+      </w:pPr>
+      <w:r>
+        <w:rPr>
+          <w:rFonts w:ascii="Consolas" w:eastAsia="Times New Roman" w:hAnsi="Consolas" w:cs="Times New Roman"/>
+          <w:color w:val="777777"/>
+          <w:sz w:val="21"/>
+          <w:szCs w:val="21"/>
+        </w:rPr>
+        <w:t>![</w:t>
+      </w:r>
+      <w:r>
+        <w:rPr>
+          <w:rFonts w:ascii="Consolas" w:eastAsia="Times New Roman" w:hAnsi="Consolas" w:cs="Times New Roman"/>
+          <w:color w:val="448C27"/>
+          <w:sz w:val="21"/>
+          <w:szCs w:val="21"/>
+        </w:rPr>
+        <w:t>visualize page large screen</w:t>
+      </w:r>
+      <w:r>
+        <w:rPr>
+          <w:rFonts w:ascii="Consolas" w:eastAsia="Times New Roman" w:hAnsi="Consolas" w:cs="Times New Roman"/>
+          <w:color w:val="777777"/>
+          <w:sz w:val="21"/>
+          <w:szCs w:val="21"/>
+        </w:rPr>
+        <w:t>](</w:t>
+      </w:r>
+      <w:r>
+        <w:rPr>
+          <w:rFonts w:ascii="Consolas" w:eastAsia="Times New Roman" w:hAnsi="Consolas" w:cs="Times New Roman"/>
+          <w:sz w:val="21"/>
+          <w:szCs w:val="21"/>
+        </w:rPr>
+        <w:fldChar w:fldCharType="begin"/>
+      </w:r>
+      <w:r>
+        <w:rPr>
+          <w:rFonts w:ascii="Consolas" w:eastAsia="Times New Roman" w:hAnsi="Consolas" w:cs="Times New Roman"/>
+          <w:sz w:val="21"/>
+          <w:szCs w:val="21"/>
+        </w:rPr>
+        <w:instrText xml:space="preserve"> HYPERLINK "Screenshots/visualize-lg.png" </w:instrText>
+      </w:r>
+      <w:r>
+        <w:rPr>
+          <w:rFonts w:ascii="Consolas" w:eastAsia="Times New Roman" w:hAnsi="Consolas" w:cs="Times New Roman"/>
+          <w:sz w:val="21"/>
+          <w:szCs w:val="21"/>
+        </w:rPr>
+      </w:r>
+      <w:r>
+        <w:rPr>
+          <w:rFonts w:ascii="Consolas" w:eastAsia="Times New Roman" w:hAnsi="Consolas" w:cs="Times New Roman"/>
+          <w:sz w:val="21"/>
+          <w:szCs w:val="21"/>
+        </w:rPr>
+        <w:fldChar w:fldCharType="separate"/>
+      </w:r>
+      <w:del w:id="16" w:author="Grace" w:date="2020-06-13T17:16:00Z">
+        <w:r>
+          <w:rPr>
+            <w:rStyle w:val="Hyperlink"/>
+            <w:rFonts w:ascii="Consolas" w:eastAsia="Times New Roman" w:hAnsi="Consolas" w:cs="Times New Roman"/>
+            <w:sz w:val="21"/>
+            <w:szCs w:val="21"/>
+          </w:rPr>
+          <w:delText>Images</w:delText>
+        </w:r>
+      </w:del>
+      <w:ins w:id="17" w:author="Grace" w:date="2020-06-13T17:16:00Z">
+        <w:r>
+          <w:rPr>
+            <w:rStyle w:val="Hyperlink"/>
+            <w:rFonts w:ascii="Consolas" w:eastAsia="Times New Roman" w:hAnsi="Consolas" w:cs="Times New Roman"/>
+            <w:sz w:val="21"/>
+            <w:szCs w:val="21"/>
+          </w:rPr>
+          <w:t>Screenshots</w:t>
+        </w:r>
+      </w:ins>
+      <w:r>
+        <w:rPr>
+          <w:rStyle w:val="Hyperlink"/>
+          <w:rFonts w:ascii="Consolas" w:eastAsia="Times New Roman" w:hAnsi="Consolas" w:cs="Times New Roman"/>
+          <w:sz w:val="21"/>
+          <w:szCs w:val="21"/>
+        </w:rPr>
+        <w:t>/visualize-lg</w:t>
+      </w:r>
+      <w:r>
+        <w:rPr>
+          <w:rFonts w:ascii="Consolas" w:eastAsia="Times New Roman" w:hAnsi="Consolas" w:cs="Times New Roman"/>
+          <w:sz w:val="21"/>
+          <w:szCs w:val="21"/>
+        </w:rPr>
+        <w:fldChar w:fldCharType="end"/>
+      </w:r>
+      <w:r>
+        <w:rPr>
+          <w:rFonts w:ascii="Consolas" w:eastAsia="Times New Roman" w:hAnsi="Consolas" w:cs="Times New Roman"/>
+          <w:sz w:val="21"/>
+          <w:szCs w:val="21"/>
+        </w:rPr>
+        <w:t>.png</w:t>
+      </w:r>
+      <w:r>
+        <w:rPr>
+          <w:rFonts w:ascii="Consolas" w:eastAsia="Times New Roman" w:hAnsi="Consolas" w:cs="Times New Roman"/>
+          <w:color w:val="777777"/>
+          <w:sz w:val="21"/>
+          <w:szCs w:val="21"/>
+        </w:rPr>
+        <w:t>)</w:t>
+      </w:r>
+    </w:p>
+    <w:p>
+      <w:pPr>
+        <w:shd w:val="clear" w:color="auto" w:fill="F5F5F5"/>
+        <w:spacing w:after="0" w:line="285" w:lineRule="atLeast"/>
+        <w:rPr>
+          <w:rFonts w:ascii="Consolas" w:eastAsia="Times New Roman" w:hAnsi="Consolas" w:cs="Times New Roman"/>
+          <w:color w:val="333333"/>
+          <w:sz w:val="21"/>
+          <w:szCs w:val="21"/>
+        </w:rPr>
+      </w:pPr>
+    </w:p>
+    <w:p>
+      <w:pPr>
+        <w:shd w:val="clear" w:color="auto" w:fill="F5F5F5"/>
+        <w:spacing w:after="0" w:line="285" w:lineRule="atLeast"/>
+        <w:rPr>
+          <w:rFonts w:ascii="Consolas" w:eastAsia="Times New Roman" w:hAnsi="Consolas" w:cs="Times New Roman"/>
+          <w:color w:val="333333"/>
+          <w:sz w:val="21"/>
+          <w:szCs w:val="21"/>
+        </w:rPr>
+      </w:pPr>
+      <w:r>
+        <w:rPr>
+          <w:rFonts w:ascii="Consolas" w:eastAsia="Times New Roman" w:hAnsi="Consolas" w:cs="Times New Roman"/>
+          <w:color w:val="777777"/>
+          <w:sz w:val="21"/>
+          <w:szCs w:val="21"/>
+        </w:rPr>
+        <w:t>![</w:t>
+      </w:r>
+      <w:r>
+        <w:rPr>
+          <w:rFonts w:ascii="Consolas" w:eastAsia="Times New Roman" w:hAnsi="Consolas" w:cs="Times New Roman"/>
+          <w:color w:val="448C27"/>
+          <w:sz w:val="21"/>
+          <w:szCs w:val="21"/>
+        </w:rPr>
+        <w:t>visualize page small screen</w:t>
+      </w:r>
+      <w:r>
+        <w:rPr>
+          <w:rFonts w:ascii="Consolas" w:eastAsia="Times New Roman" w:hAnsi="Consolas" w:cs="Times New Roman"/>
+          <w:color w:val="777777"/>
+          <w:sz w:val="21"/>
+          <w:szCs w:val="21"/>
+        </w:rPr>
+        <w:t>](</w:t>
+      </w:r>
+      <w:r>
+        <w:rPr>
+          <w:rFonts w:ascii="Consolas" w:eastAsia="Times New Roman" w:hAnsi="Consolas" w:cs="Times New Roman"/>
+          <w:sz w:val="21"/>
+          <w:szCs w:val="21"/>
+        </w:rPr>
+        <w:fldChar w:fldCharType="begin"/>
+      </w:r>
+      <w:r>
+        <w:rPr>
+          <w:rFonts w:ascii="Consolas" w:eastAsia="Times New Roman" w:hAnsi="Consolas" w:cs="Times New Roman"/>
+          <w:sz w:val="21"/>
+          <w:szCs w:val="21"/>
+        </w:rPr>
+        <w:instrText xml:space="preserve"> HYPERLINK "Screenshots/visualize-sm.png" </w:instrText>
+      </w:r>
+      <w:r>
+        <w:rPr>
+          <w:rFonts w:ascii="Consolas" w:eastAsia="Times New Roman" w:hAnsi="Consolas" w:cs="Times New Roman"/>
+          <w:sz w:val="21"/>
+          <w:szCs w:val="21"/>
+        </w:rPr>
+      </w:r>
+      <w:r>
+        <w:rPr>
+          <w:rFonts w:ascii="Consolas" w:eastAsia="Times New Roman" w:hAnsi="Consolas" w:cs="Times New Roman"/>
+          <w:sz w:val="21"/>
+          <w:szCs w:val="21"/>
+        </w:rPr>
+        <w:fldChar w:fldCharType="separate"/>
+      </w:r>
+      <w:del w:id="18" w:author="Grace" w:date="2020-06-13T17:16:00Z">
+        <w:r>
+          <w:rPr>
+            <w:rStyle w:val="Hyperlink"/>
+            <w:rFonts w:ascii="Consolas" w:eastAsia="Times New Roman" w:hAnsi="Consolas" w:cs="Times New Roman"/>
+            <w:sz w:val="21"/>
+            <w:szCs w:val="21"/>
+          </w:rPr>
+          <w:delText>Images</w:delText>
+        </w:r>
+      </w:del>
+      <w:ins w:id="19" w:author="Grace" w:date="2020-06-13T17:16:00Z">
+        <w:r>
+          <w:rPr>
+            <w:rStyle w:val="Hyperlink"/>
+            <w:rFonts w:ascii="Consolas" w:eastAsia="Times New Roman" w:hAnsi="Consolas" w:cs="Times New Roman"/>
+            <w:sz w:val="21"/>
+            <w:szCs w:val="21"/>
+          </w:rPr>
+          <w:t>Screenshots</w:t>
+        </w:r>
+      </w:ins>
+      <w:r>
+        <w:rPr>
+          <w:rStyle w:val="Hyperlink"/>
+          <w:rFonts w:ascii="Consolas" w:eastAsia="Times New Roman" w:hAnsi="Consolas" w:cs="Times New Roman"/>
+          <w:sz w:val="21"/>
+          <w:szCs w:val="21"/>
+        </w:rPr>
+        <w:t>/visualize-sm</w:t>
+      </w:r>
+      <w:r>
+        <w:rPr>
+          <w:rFonts w:ascii="Consolas" w:eastAsia="Times New Roman" w:hAnsi="Consolas" w:cs="Times New Roman"/>
+          <w:sz w:val="21"/>
+          <w:szCs w:val="21"/>
+        </w:rPr>
+        <w:fldChar w:fldCharType="end"/>
+      </w:r>
+      <w:r>
+        <w:rPr>
+          <w:rFonts w:ascii="Consolas" w:eastAsia="Times New Roman" w:hAnsi="Consolas" w:cs="Times New Roman"/>
+          <w:sz w:val="21"/>
+          <w:szCs w:val="21"/>
+        </w:rPr>
+        <w:t>.png</w:t>
+      </w:r>
+      <w:r>
+        <w:rPr>
+          <w:rFonts w:ascii="Consolas" w:eastAsia="Times New Roman" w:hAnsi="Consolas" w:cs="Times New Roman"/>
+          <w:color w:val="777777"/>
+          <w:sz w:val="21"/>
+          <w:szCs w:val="21"/>
+        </w:rPr>
+        <w:t>)</w:t>
+      </w:r>
+    </w:p>
+    <w:p>
+      <w:pPr>
+        <w:shd w:val="clear" w:color="auto" w:fill="F5F5F5"/>
+        <w:spacing w:after="0" w:line="285" w:lineRule="atLeast"/>
+        <w:rPr>
+          <w:rFonts w:ascii="Consolas" w:eastAsia="Times New Roman" w:hAnsi="Consolas" w:cs="Times New Roman"/>
+          <w:color w:val="333333"/>
+          <w:sz w:val="21"/>
+          <w:szCs w:val="21"/>
+        </w:rPr>
+      </w:pPr>
+    </w:p>
+    <w:p>
+      <w:pPr>
+        <w:shd w:val="clear" w:color="auto" w:fill="F5F5F5"/>
+        <w:spacing w:after="0" w:line="285" w:lineRule="atLeast"/>
+        <w:rPr>
+          <w:rFonts w:ascii="Consolas" w:eastAsia="Times New Roman" w:hAnsi="Consolas" w:cs="Times New Roman"/>
+          <w:color w:val="333333"/>
+          <w:sz w:val="21"/>
+          <w:szCs w:val="21"/>
+        </w:rPr>
+      </w:pPr>
+      <w:r>
+        <w:rPr>
+          <w:rFonts w:ascii="Consolas" w:eastAsia="Times New Roman" w:hAnsi="Consolas" w:cs="Times New Roman"/>
+          <w:color w:val="777777"/>
+          <w:sz w:val="21"/>
+          <w:szCs w:val="21"/>
+        </w:rPr>
+        <w:t>![</w:t>
+      </w:r>
+      <w:r>
+        <w:rPr>
+          <w:rFonts w:ascii="Consolas" w:eastAsia="Times New Roman" w:hAnsi="Consolas" w:cs="Times New Roman"/>
+          <w:color w:val="448C27"/>
+          <w:sz w:val="21"/>
+          <w:szCs w:val="21"/>
+        </w:rPr>
+        <w:t>nav menu large screen</w:t>
+      </w:r>
+      <w:r>
+        <w:rPr>
+          <w:rFonts w:ascii="Consolas" w:eastAsia="Times New Roman" w:hAnsi="Consolas" w:cs="Times New Roman"/>
+          <w:color w:val="777777"/>
+          <w:sz w:val="21"/>
+          <w:szCs w:val="21"/>
+        </w:rPr>
+        <w:t>](</w:t>
+      </w:r>
+      <w:r>
+        <w:rPr>
+          <w:rFonts w:ascii="Consolas" w:eastAsia="Times New Roman" w:hAnsi="Consolas" w:cs="Times New Roman"/>
+          <w:sz w:val="21"/>
+          <w:szCs w:val="21"/>
+        </w:rPr>
+        <w:fldChar w:fldCharType="begin"/>
+      </w:r>
+      <w:r>
+        <w:rPr>
+          <w:rFonts w:ascii="Consolas" w:eastAsia="Times New Roman" w:hAnsi="Consolas" w:cs="Times New Roman"/>
+          <w:sz w:val="21"/>
+          <w:szCs w:val="21"/>
+        </w:rPr>
+        <w:instrText xml:space="preserve"> HYPERLINK "Screenshots/nav-lg.png" </w:instrText>
+      </w:r>
+      <w:r>
+        <w:rPr>
+          <w:rFonts w:ascii="Consolas" w:eastAsia="Times New Roman" w:hAnsi="Consolas" w:cs="Times New Roman"/>
+          <w:sz w:val="21"/>
+          <w:szCs w:val="21"/>
+        </w:rPr>
+      </w:r>
+      <w:r>
+        <w:rPr>
+          <w:rFonts w:ascii="Consolas" w:eastAsia="Times New Roman" w:hAnsi="Consolas" w:cs="Times New Roman"/>
+          <w:sz w:val="21"/>
+          <w:szCs w:val="21"/>
+        </w:rPr>
+        <w:fldChar w:fldCharType="separate"/>
+      </w:r>
+      <w:del w:id="20" w:author="Grace" w:date="2020-06-13T17:16:00Z">
+        <w:r>
+          <w:rPr>
+            <w:rStyle w:val="Hyperlink"/>
+            <w:rFonts w:ascii="Consolas" w:eastAsia="Times New Roman" w:hAnsi="Consolas" w:cs="Times New Roman"/>
+            <w:sz w:val="21"/>
+            <w:szCs w:val="21"/>
+          </w:rPr>
+          <w:delText>Images</w:delText>
+        </w:r>
+      </w:del>
+      <w:ins w:id="21" w:author="Grace" w:date="2020-06-13T17:16:00Z">
+        <w:r>
+          <w:rPr>
+            <w:rStyle w:val="Hyperlink"/>
+            <w:rFonts w:ascii="Consolas" w:eastAsia="Times New Roman" w:hAnsi="Consolas" w:cs="Times New Roman"/>
+            <w:sz w:val="21"/>
+            <w:szCs w:val="21"/>
+          </w:rPr>
+          <w:t>Screenshots</w:t>
+        </w:r>
+      </w:ins>
+      <w:r>
+        <w:rPr>
+          <w:rStyle w:val="Hyperlink"/>
+          <w:rFonts w:ascii="Consolas" w:eastAsia="Times New Roman" w:hAnsi="Consolas" w:cs="Times New Roman"/>
+          <w:sz w:val="21"/>
+          <w:szCs w:val="21"/>
+        </w:rPr>
+        <w:t>/nav-lg</w:t>
+      </w:r>
+      <w:r>
+        <w:rPr>
+          <w:rFonts w:ascii="Consolas" w:eastAsia="Times New Roman" w:hAnsi="Consolas" w:cs="Times New Roman"/>
+          <w:sz w:val="21"/>
+          <w:szCs w:val="21"/>
+        </w:rPr>
+        <w:fldChar w:fldCharType="end"/>
+      </w:r>
+      <w:r>
+        <w:rPr>
+          <w:rFonts w:ascii="Consolas" w:eastAsia="Times New Roman" w:hAnsi="Consolas" w:cs="Times New Roman"/>
+          <w:sz w:val="21"/>
+          <w:szCs w:val="21"/>
+        </w:rPr>
+        <w:t>.png</w:t>
+      </w:r>
+      <w:r>
+        <w:rPr>
+          <w:rFonts w:ascii="Consolas" w:eastAsia="Times New Roman" w:hAnsi="Consolas" w:cs="Times New Roman"/>
+          <w:color w:val="777777"/>
+          <w:sz w:val="21"/>
+          <w:szCs w:val="21"/>
+        </w:rPr>
+        <w:t>)</w:t>
+      </w:r>
+    </w:p>
+    <w:p>
+      <w:pPr>
+        <w:shd w:val="clear" w:color="auto" w:fill="F5F5F5"/>
+        <w:spacing w:after="0" w:line="285" w:lineRule="atLeast"/>
+        <w:rPr>
+          <w:rFonts w:ascii="Consolas" w:eastAsia="Times New Roman" w:hAnsi="Consolas" w:cs="Times New Roman"/>
+          <w:color w:val="333333"/>
+          <w:sz w:val="21"/>
+          <w:szCs w:val="21"/>
+        </w:rPr>
+      </w:pPr>
+    </w:p>
+    <w:p>
+      <w:pPr>
+        <w:shd w:val="clear" w:color="auto" w:fill="F5F5F5"/>
+        <w:spacing w:after="0" w:line="285" w:lineRule="atLeast"/>
+        <w:rPr>
+          <w:rFonts w:ascii="Consolas" w:eastAsia="Times New Roman" w:hAnsi="Consolas" w:cs="Times New Roman"/>
+          <w:color w:val="333333"/>
+          <w:sz w:val="21"/>
+          <w:szCs w:val="21"/>
+        </w:rPr>
+      </w:pPr>
+      <w:r>
+        <w:rPr>
+          <w:rFonts w:ascii="Consolas" w:eastAsia="Times New Roman" w:hAnsi="Consolas" w:cs="Times New Roman"/>
+          <w:color w:val="777777"/>
+          <w:sz w:val="21"/>
+          <w:szCs w:val="21"/>
+        </w:rPr>
+        <w:t>![</w:t>
+      </w:r>
+      <w:r>
+        <w:rPr>
+          <w:rFonts w:ascii="Consolas" w:eastAsia="Times New Roman" w:hAnsi="Consolas" w:cs="Times New Roman"/>
+          <w:color w:val="448C27"/>
+          <w:sz w:val="21"/>
+          <w:szCs w:val="21"/>
+        </w:rPr>
+        <w:t>nav menu small screen</w:t>
+      </w:r>
+      <w:r>
+        <w:rPr>
+          <w:rFonts w:ascii="Consolas" w:eastAsia="Times New Roman" w:hAnsi="Consolas" w:cs="Times New Roman"/>
+          <w:color w:val="777777"/>
+          <w:sz w:val="21"/>
+          <w:szCs w:val="21"/>
+        </w:rPr>
+        <w:t>](</w:t>
+      </w:r>
+      <w:r>
+        <w:rPr>
+          <w:rFonts w:ascii="Consolas" w:eastAsia="Times New Roman" w:hAnsi="Consolas" w:cs="Times New Roman"/>
+          <w:sz w:val="21"/>
+          <w:szCs w:val="21"/>
+        </w:rPr>
+        <w:fldChar w:fldCharType="begin"/>
+      </w:r>
+      <w:r>
+        <w:rPr>
+          <w:rFonts w:ascii="Consolas" w:eastAsia="Times New Roman" w:hAnsi="Consolas" w:cs="Times New Roman"/>
+          <w:sz w:val="21"/>
+          <w:szCs w:val="21"/>
+        </w:rPr>
+        <w:instrText xml:space="preserve"> HYPERLINK "Screenshots/nav-sm.png" </w:instrText>
+      </w:r>
+      <w:r>
+        <w:rPr>
+          <w:rFonts w:ascii="Consolas" w:eastAsia="Times New Roman" w:hAnsi="Consolas" w:cs="Times New Roman"/>
+          <w:sz w:val="21"/>
+          <w:szCs w:val="21"/>
+        </w:rPr>
+      </w:r>
+      <w:r>
+        <w:rPr>
+          <w:rFonts w:ascii="Consolas" w:eastAsia="Times New Roman" w:hAnsi="Consolas" w:cs="Times New Roman"/>
+          <w:sz w:val="21"/>
+          <w:szCs w:val="21"/>
+        </w:rPr>
+        <w:fldChar w:fldCharType="separate"/>
+      </w:r>
+      <w:del w:id="22" w:author="Grace" w:date="2020-06-13T17:16:00Z">
+        <w:r>
+          <w:rPr>
+            <w:rStyle w:val="Hyperlink"/>
+            <w:rFonts w:ascii="Consolas" w:eastAsia="Times New Roman" w:hAnsi="Consolas" w:cs="Times New Roman"/>
+            <w:sz w:val="21"/>
+            <w:szCs w:val="21"/>
+          </w:rPr>
+          <w:delText>Images</w:delText>
+        </w:r>
+      </w:del>
+      <w:ins w:id="23" w:author="Grace" w:date="2020-06-13T17:16:00Z">
+        <w:r>
+          <w:rPr>
+            <w:rStyle w:val="Hyperlink"/>
+            <w:rFonts w:ascii="Consolas" w:eastAsia="Times New Roman" w:hAnsi="Consolas" w:cs="Times New Roman"/>
+            <w:sz w:val="21"/>
+            <w:szCs w:val="21"/>
+          </w:rPr>
+          <w:t>Screenshots</w:t>
+        </w:r>
+      </w:ins>
+      <w:r>
+        <w:rPr>
+          <w:rStyle w:val="Hyperlink"/>
+          <w:rFonts w:ascii="Consolas" w:eastAsia="Times New Roman" w:hAnsi="Consolas" w:cs="Times New Roman"/>
+          <w:sz w:val="21"/>
+          <w:szCs w:val="21"/>
+        </w:rPr>
+        <w:t>/nav-sm</w:t>
+      </w:r>
+      <w:r>
+        <w:rPr>
+          <w:rFonts w:ascii="Consolas" w:eastAsia="Times New Roman" w:hAnsi="Consolas" w:cs="Times New Roman"/>
+          <w:sz w:val="21"/>
+          <w:szCs w:val="21"/>
+        </w:rPr>
+        <w:fldChar w:fldCharType="end"/>
+      </w:r>
+      <w:r>
+        <w:rPr>
+          <w:rFonts w:ascii="Consolas" w:eastAsia="Times New Roman" w:hAnsi="Consolas" w:cs="Times New Roman"/>
+          <w:sz w:val="21"/>
+          <w:szCs w:val="21"/>
+        </w:rPr>
+        <w:t>.png</w:t>
+      </w:r>
       <w:r>
         <w:rPr>
           <w:rFonts w:ascii="Consolas" w:eastAsia="Times New Roman" w:hAnsi="Consolas" w:cs="Times New Roman"/>
@@ -886,6 +1645,14 @@
     </w:sectPr>
   </w:body>
 </w:document>
+</file>
+
+<file path=word/people.xml><?xml version="1.0" encoding="utf-8"?>
+<w15:people xmlns:wpc="http://schemas.microsoft.com/office/word/2010/wordprocessingCanvas" xmlns:cx="http://schemas.microsoft.com/office/drawing/2014/chartex" xmlns:cx1="http://schemas.microsoft.com/office/drawing/2015/9/8/chartex" xmlns:cx2="http://schemas.microsoft.com/office/drawing/2015/10/21/chartex" xmlns:cx3="http://schemas.microsoft.com/office/drawing/2016/5/9/chartex" xmlns:cx4="http://schemas.microsoft.com/office/drawing/2016/5/10/chartex" xmlns:cx5="http://schemas.microsoft.com/office/drawing/2016/5/11/chartex" xmlns:cx6="http://schemas.microsoft.com/office/drawing/2016/5/12/chartex" xmlns:cx7="http://schemas.microsoft.com/office/drawing/2016/5/13/chartex" xmlns:cx8="http://schemas.microsoft.com/office/drawing/2016/5/14/chartex" xmlns:mc="http://schemas.openxmlformats.org/markup-compatibility/2006" xmlns:aink="http://schemas.microsoft.com/office/drawing/2016/ink" xmlns:am3d="http://schemas.microsoft.com/office/drawing/2017/model3d" xmlns:o="urn:schemas-microsoft-com:office:office" xmlns:r="http://schemas.openxmlformats.org/officeDocument/2006/relationships" xmlns:m="http://schemas.openxmlformats.org/officeDocument/2006/math" xmlns:v="urn:schemas-microsoft-com:vml" xmlns:wp14="http://schemas.microsoft.com/office/word/2010/wordprocessingDrawing" xmlns:wp="http://schemas.openxmlformats.org/drawingml/2006/wordprocessingDrawing" xmlns:w10="urn:schemas-microsoft-com:office:word" xmlns:w="http://schemas.openxmlformats.org/wordprocessingml/2006/main" xmlns:w14="http://schemas.microsoft.com/office/word/2010/wordml" xmlns:w15="http://schemas.microsoft.com/office/word/2012/wordml" xmlns:w16cex="http://schemas.microsoft.com/office/word/2018/wordml/cex" xmlns:w16cid="http://schemas.microsoft.com/office/word/2016/wordml/cid" xmlns:w16="http://schemas.microsoft.com/office/word/2018/wordml" xmlns:w16se="http://schemas.microsoft.com/office/word/2015/wordml/symex" xmlns:wpg="http://schemas.microsoft.com/office/word/2010/wordprocessingGroup" xmlns:wpi="http://schemas.microsoft.com/office/word/2010/wordprocessingInk" xmlns:wne="http://schemas.microsoft.com/office/word/2006/wordml" xmlns:wps="http://schemas.microsoft.com/office/word/2010/wordprocessingShape" mc:Ignorable="w14 w15 w16se w16cid w16 w16cex wp14">
+  <w15:person w15:author="Grace">
+    <w15:presenceInfo w15:providerId="Windows Live" w15:userId="57c975895544507e"/>
+  </w15:person>
+</w15:people>
 </file>
 
 <file path=word/styles.xml><?xml version="1.0" encoding="utf-8"?>
@@ -1337,6 +2104,18 @@
       <w:shd w:val="clear" w:color="auto" w:fill="E1DFDD"/>
     </w:rPr>
   </w:style>
+  <w:style w:type="character" w:styleId="FollowedHyperlink">
+    <w:name w:val="FollowedHyperlink"/>
+    <w:basedOn w:val="DefaultParagraphFont"/>
+    <w:uiPriority w:val="99"/>
+    <w:semiHidden/>
+    <w:unhideWhenUsed/>
+    <w:rsid w:val="00EF2201"/>
+    <w:rPr>
+      <w:color w:val="954F72" w:themeColor="followedHyperlink"/>
+      <w:u w:val="single"/>
+    </w:rPr>
+  </w:style>
 </w:styles>
 </file>
 

</xml_diff>